<commit_message>
changed career page and resume
</commit_message>
<xml_diff>
--- a/files/Web_Developer_Resume5.docx
+++ b/files/Web_Developer_Resume5.docx
@@ -94,6 +94,7 @@
             <w:jc w:val="center"/>
             <w:rPr>
               <w:rFonts w:ascii="Georgia" w:cs="Georgia" w:eastAsia="Georgia" w:hAnsi="Georgia"/>
+              <w:b w:val="0"/>
             </w:rPr>
           </w:pPr>
           <w:bookmarkStart w:colFirst="0" w:colLast="0" w:name="_heading=h.elo9pcfp2j2f" w:id="1"/>
@@ -102,6 +103,7 @@
             <w:r>
               <w:rPr>
                 <w:rFonts w:ascii="Georgia" w:cs="Georgia" w:eastAsia="Georgia" w:hAnsi="Georgia"/>
+                <w:b w:val="0"/>
                 <w:sz w:val="18"/>
                 <w:szCs w:val="18"/>
                 <w:u w:val="single"/>
@@ -162,7 +164,6 @@
           <w:r>
             <w:rPr>
               <w:rFonts w:ascii="Georgia" w:cs="Georgia" w:eastAsia="Georgia" w:hAnsi="Georgia"/>
-              <w:b w:val="1"/>
               <w:sz w:val="18"/>
               <w:szCs w:val="18"/>
               <w:rtl w:val="0"/>
@@ -1253,7 +1254,7 @@
               <w:rFonts w:ascii="Georgia" w:cs="Georgia" w:eastAsia="Georgia" w:hAnsi="Georgia"/>
               <w:rtl w:val="0"/>
             </w:rPr>
-            <w:t xml:space="preserve">Planned and developed an interactive website, using knowledge of HTML and CSS, to advertise the free public Academic Cyber Conference</w:t>
+            <w:t xml:space="preserve">Planned and developed an interactive website for this local business using working knowledge of HTML5, CSS, JavaScript, and AngularJS</w:t>
           </w:r>
         </w:p>
       </w:sdtContent>
@@ -2430,7 +2431,7 @@
 
 <file path=customXML/item1.xml><?xml version="1.0" encoding="utf-8"?>
 <go:gDocsCustomXmlDataStorage xmlns:go="http://customooxmlschemas.google.com/" xmlns:r="http://schemas.openxmlformats.org/officeDocument/2006/relationships">
-  <go:docsCustomData xmlns:go="http://customooxmlschemas.google.com/" roundtripDataSignature="AMtx7miEJRZLLXvdd9D/50lZJquJd46Xlw==">AMUW2mUHElb5HAN0zvBkpmGfaJWZxGGZz5QfQB3vIlT9vh2oRkGZdVDdmrMVhrHw6wrXOlieNrR9l5oTKptLx7y/KumVasZGNBCxNU2Jib8Per9sLN/jk/2WUMUSpBT5cc8tO3nqDzghcKRwcd0/FPI6FO9vvrFJq+DPP8BXwntscnX1awiyrqqzMVmu6pYlHDZEHQMUqHbJwg9i0kGS/f6bWUZihXfGlQywsFHKu2XbWI4aKO7QsS4IPexbCzulXhWZmNeTuDLDFxglR+9u6MatR4YG7x2emyQ204XVCUgo6XtKqe35RBQ3cowuHBlXQUTvKKl6YiKz4F4GdDHIe1Yatt13cB+i9q90ppvnLqsE38zAF/yRPxrrJXey6aP4+8jG+C6uClPvrT9ntabWuxXMqofum1l899LmHR/iP/LCKrwEHbeWQ6g=</go:docsCustomData>
+  <go:docsCustomData xmlns:go="http://customooxmlschemas.google.com/" roundtripDataSignature="AMtx7miEJRZLLXvdd9D/50lZJquJd46Xlw==">AMUW2mWyAYaTWGAA155ajvpsSGbdD/z2CaaTv97p/xMxo/BJ3M9IWRDO6ziyitR/MiJ9loXYuDZ3kqPM7TiklEns5FC1FC2SQ3DA49KBFidYpo+NjLg9uIFofyrEnMHokMBPJLcPAhBVcg3r7hUOV+Jg/3H5rwZPR8W3FYWsjQd6+5XCuq/LEQ5BY/Rj+2VWDc6seShqrd5edTbF0B6A3nbgC1dNG7dknR8P/pebJ7c3MH37ROjKlR5WoAM+wtEmfjG9spu1JBHvLNrkKn7X2/PKZgQZJ551DkJhmTiyjGrQWbcGDSfVG1+NNT90j5K4Gir7i3/2ahJS5kWTKVo0MkrHgbf3Uh7vCyOHfXzWLJ2jN3UKZoqdq8spd+VGJHNbNuvpJJ5DtgInT7u+H1jPKfFZPDkTteAuvNu3F+VsnvVZp7zA8ax2bqM=</go:docsCustomData>
 </go:gDocsCustomXmlDataStorage>
 </file>
 

</xml_diff>